<commit_message>
RBA 2.3 - Relatório e Email
</commit_message>
<xml_diff>
--- a/ArquivosGerados/ConvocacaoParaCompensarFaltas.docx
+++ b/ArquivosGerados/ConvocacaoParaCompensarFaltas.docx
@@ -157,7 +157,7 @@
           <w:b/>
           <w:bCs/>
         </w:rPr>
-        <w:t xml:space="preserve">QWREW</w:t>
+        <w:t xml:space="preserve">QWR</w:t>
       </w:r>
       <w:r>
         <w:rPr>
@@ -976,7 +976,7 @@
           <w:b/>
           <w:bCs/>
         </w:rPr>
-        <w:t xml:space="preserve">QWREW</w:t>
+        <w:t xml:space="preserve">QWR</w:t>
       </w:r>
       <w:r>
         <w:rPr>
@@ -1795,7 +1795,7 @@
           <w:b/>
           <w:bCs/>
         </w:rPr>
-        <w:t xml:space="preserve">QWREW</w:t>
+        <w:t xml:space="preserve">QWR</w:t>
       </w:r>
       <w:r>
         <w:rPr>
@@ -2614,7 +2614,7 @@
           <w:b/>
           <w:bCs/>
         </w:rPr>
-        <w:t xml:space="preserve">QWREW</w:t>
+        <w:t xml:space="preserve">QWR</w:t>
       </w:r>
       <w:r>
         <w:rPr>
@@ -3433,7 +3433,7 @@
           <w:b/>
           <w:bCs/>
         </w:rPr>
-        <w:t xml:space="preserve">QWREW</w:t>
+        <w:t xml:space="preserve">QWR</w:t>
       </w:r>
       <w:r>
         <w:rPr>
@@ -4252,7 +4252,7 @@
           <w:b/>
           <w:bCs/>
         </w:rPr>
-        <w:t xml:space="preserve">QWREW</w:t>
+        <w:t xml:space="preserve">QWR</w:t>
       </w:r>
       <w:r>
         <w:rPr>
@@ -5071,7 +5071,7 @@
           <w:b/>
           <w:bCs/>
         </w:rPr>
-        <w:t xml:space="preserve">QWREW</w:t>
+        <w:t xml:space="preserve">QWR</w:t>
       </w:r>
       <w:r>
         <w:rPr>
@@ -5890,7 +5890,7 @@
           <w:b/>
           <w:bCs/>
         </w:rPr>
-        <w:t xml:space="preserve">QWREW</w:t>
+        <w:t xml:space="preserve">QWR</w:t>
       </w:r>
       <w:r>
         <w:rPr>
@@ -6709,7 +6709,7 @@
           <w:b/>
           <w:bCs/>
         </w:rPr>
-        <w:t xml:space="preserve">QWREW</w:t>
+        <w:t xml:space="preserve">QWR</w:t>
       </w:r>
       <w:r>
         <w:rPr>
@@ -7528,7 +7528,7 @@
           <w:b/>
           <w:bCs/>
         </w:rPr>
-        <w:t xml:space="preserve">QWREW</w:t>
+        <w:t xml:space="preserve">QWR</w:t>
       </w:r>
       <w:r>
         <w:rPr>
@@ -8347,7 +8347,7 @@
           <w:b/>
           <w:bCs/>
         </w:rPr>
-        <w:t xml:space="preserve">QWREW</w:t>
+        <w:t xml:space="preserve">QWR</w:t>
       </w:r>
       <w:r>
         <w:rPr>
@@ -9166,7 +9166,7 @@
           <w:b/>
           <w:bCs/>
         </w:rPr>
-        <w:t xml:space="preserve">QWREW</w:t>
+        <w:t xml:space="preserve">QWR</w:t>
       </w:r>
       <w:r>
         <w:rPr>
@@ -9985,7 +9985,7 @@
           <w:b/>
           <w:bCs/>
         </w:rPr>
-        <w:t xml:space="preserve">QWREW</w:t>
+        <w:t xml:space="preserve">QWR</w:t>
       </w:r>
       <w:r>
         <w:rPr>
@@ -10804,7 +10804,7 @@
           <w:b/>
           <w:bCs/>
         </w:rPr>
-        <w:t xml:space="preserve">QWREW</w:t>
+        <w:t xml:space="preserve">QWR</w:t>
       </w:r>
       <w:r>
         <w:rPr>
@@ -11623,7 +11623,7 @@
           <w:b/>
           <w:bCs/>
         </w:rPr>
-        <w:t xml:space="preserve">QWREW</w:t>
+        <w:t xml:space="preserve">QWR</w:t>
       </w:r>
       <w:r>
         <w:rPr>
@@ -12442,7 +12442,7 @@
           <w:b/>
           <w:bCs/>
         </w:rPr>
-        <w:t xml:space="preserve">QWREW</w:t>
+        <w:t xml:space="preserve">QWR</w:t>
       </w:r>
       <w:r>
         <w:rPr>
@@ -13261,7 +13261,7 @@
           <w:b/>
           <w:bCs/>
         </w:rPr>
-        <w:t xml:space="preserve">QWREW</w:t>
+        <w:t xml:space="preserve">QWR</w:t>
       </w:r>
       <w:r>
         <w:rPr>
@@ -14080,7 +14080,7 @@
           <w:b/>
           <w:bCs/>
         </w:rPr>
-        <w:t xml:space="preserve">QWREW</w:t>
+        <w:t xml:space="preserve">QWR</w:t>
       </w:r>
       <w:r>
         <w:rPr>
@@ -14899,7 +14899,7 @@
           <w:b/>
           <w:bCs/>
         </w:rPr>
-        <w:t xml:space="preserve">QWREW</w:t>
+        <w:t xml:space="preserve">QWR</w:t>
       </w:r>
       <w:r>
         <w:rPr>
@@ -15718,7 +15718,7 @@
           <w:b/>
           <w:bCs/>
         </w:rPr>
-        <w:t xml:space="preserve">QWREW</w:t>
+        <w:t xml:space="preserve">QWR</w:t>
       </w:r>
       <w:r>
         <w:rPr>
@@ -16537,7 +16537,7 @@
           <w:b/>
           <w:bCs/>
         </w:rPr>
-        <w:t xml:space="preserve">QWREW</w:t>
+        <w:t xml:space="preserve">QWR</w:t>
       </w:r>
       <w:r>
         <w:rPr>
@@ -17356,7 +17356,7 @@
           <w:b/>
           <w:bCs/>
         </w:rPr>
-        <w:t xml:space="preserve">QWREW</w:t>
+        <w:t xml:space="preserve">QWR</w:t>
       </w:r>
       <w:r>
         <w:rPr>
@@ -18175,7 +18175,7 @@
           <w:b/>
           <w:bCs/>
         </w:rPr>
-        <w:t xml:space="preserve">QWREW</w:t>
+        <w:t xml:space="preserve">QWR</w:t>
       </w:r>
       <w:r>
         <w:rPr>
@@ -18994,7 +18994,7 @@
           <w:b/>
           <w:bCs/>
         </w:rPr>
-        <w:t xml:space="preserve">QWREW</w:t>
+        <w:t xml:space="preserve">QWR</w:t>
       </w:r>
       <w:r>
         <w:rPr>
@@ -19813,7 +19813,7 @@
           <w:b/>
           <w:bCs/>
         </w:rPr>
-        <w:t xml:space="preserve">QWREW</w:t>
+        <w:t xml:space="preserve">QWR</w:t>
       </w:r>
       <w:r>
         <w:rPr>
@@ -20632,7 +20632,7 @@
           <w:b/>
           <w:bCs/>
         </w:rPr>
-        <w:t xml:space="preserve">QWREW</w:t>
+        <w:t xml:space="preserve">QWR</w:t>
       </w:r>
       <w:r>
         <w:rPr>
@@ -21451,7 +21451,7 @@
           <w:b/>
           <w:bCs/>
         </w:rPr>
-        <w:t xml:space="preserve">QWREW</w:t>
+        <w:t xml:space="preserve">QWR</w:t>
       </w:r>
       <w:r>
         <w:rPr>
@@ -22270,7 +22270,7 @@
           <w:b/>
           <w:bCs/>
         </w:rPr>
-        <w:t xml:space="preserve">QWREW</w:t>
+        <w:t xml:space="preserve">QWR</w:t>
       </w:r>
       <w:r>
         <w:rPr>
@@ -23089,7 +23089,7 @@
           <w:b/>
           <w:bCs/>
         </w:rPr>
-        <w:t xml:space="preserve">QWREW</w:t>
+        <w:t xml:space="preserve">QWR</w:t>
       </w:r>
       <w:r>
         <w:rPr>
@@ -23949,7 +23949,7 @@
         <w:sz w:val="16"/>
         <w:szCs w:val="16"/>
       </w:rPr>
-      <w:t xml:space="preserve">REW</w:t>
+      <w:t xml:space="preserve">QWER</w:t>
     </w:r>
   </w:p>
   <w:p>
@@ -23966,7 +23966,7 @@
         <w:sz w:val="16"/>
         <w:szCs w:val="16"/>
       </w:rPr>
-      <w:t xml:space="preserve">QWREW</w:t>
+      <w:t xml:space="preserve">QWR</w:t>
     </w:r>
     <w:r>
       <w:rPr>
@@ -23992,7 +23992,7 @@
         <w:sz w:val="16"/>
         <w:szCs w:val="16"/>
       </w:rPr>
-      <w:t xml:space="preserve">Rew</w:t>
+      <w:t xml:space="preserve">Qwer</w:t>
     </w:r>
     <w:r>
       <w:rPr>
@@ -24008,7 +24008,7 @@
         <w:sz w:val="16"/>
         <w:szCs w:val="16"/>
       </w:rPr>
-      <w:t xml:space="preserve">Rew</w:t>
+      <w:t xml:space="preserve">Qwer</w:t>
     </w:r>
     <w:r>
       <w:rPr>
@@ -24024,7 +24024,7 @@
         <w:sz w:val="16"/>
         <w:szCs w:val="16"/>
       </w:rPr>
-      <w:t xml:space="preserve">Rew</w:t>
+      <w:t xml:space="preserve">Qwer</w:t>
     </w:r>
     <w:r>
       <w:rPr>
@@ -24040,7 +24040,7 @@
         <w:sz w:val="16"/>
         <w:szCs w:val="16"/>
       </w:rPr>
-      <w:t xml:space="preserve">Rew</w:t>
+      <w:t xml:space="preserve">Qwer</w:t>
     </w:r>
     <w:r>
       <w:rPr>
@@ -24056,7 +24056,7 @@
         <w:sz w:val="16"/>
         <w:szCs w:val="16"/>
       </w:rPr>
-      <w:t xml:space="preserve">Rew</w:t>
+      <w:t xml:space="preserve">Qwer</w:t>
     </w:r>
   </w:p>
   <w:p>
@@ -24083,7 +24083,7 @@
         <w:sz w:val="16"/>
         <w:szCs w:val="16"/>
       </w:rPr>
-      <w:t xml:space="preserve">rew</w:t>
+      <w:t xml:space="preserve">qwer</w:t>
     </w:r>
     <w:r>
       <w:rPr>
@@ -24126,7 +24126,7 @@
         <w:sz w:val="16"/>
         <w:szCs w:val="16"/>
       </w:rPr>
-      <w:t xml:space="preserve">rew</w:t>
+      <w:t xml:space="preserve">qwer</w:t>
     </w:r>
   </w:p>
   <w:p>
@@ -24150,7 +24150,7 @@
         <w:sz w:val="16"/>
         <w:szCs w:val="16"/>
       </w:rPr>
-      <w:t xml:space="preserve">rew</w:t>
+      <w:t xml:space="preserve">qwer</w:t>
     </w:r>
   </w:p>
 </w:hdr>
@@ -25277,7 +25277,7 @@
     </w:lvl>
   </w:abstractNum>
   <w:abstractNum w:abstractNumId="13" w15:restartNumberingAfterBreak="0">
-    <w:nsid w:val="02A6296D"/>
+    <w:nsid w:val="00110767"/>
     <w:multiLevelType w:val="hybridMultilevel"/>
     <w:tmpl w:val="1D78FC18"/>
     <w:lvl w:ilvl="0" w:tplc="0416000F">
@@ -25363,7 +25363,7 @@
     </w:lvl>
   </w:abstractNum>
   <w:abstractNum w:abstractNumId="14" w15:restartNumberingAfterBreak="0">
-    <w:nsid w:val="020925F8"/>
+    <w:nsid w:val="01E15C7A"/>
     <w:multiLevelType w:val="hybridMultilevel"/>
     <w:tmpl w:val="1D78FC18"/>
     <w:lvl w:ilvl="0" w:tplc="0416000F">
@@ -25449,7 +25449,7 @@
     </w:lvl>
   </w:abstractNum>
   <w:abstractNum w:abstractNumId="15" w15:restartNumberingAfterBreak="0">
-    <w:nsid w:val="04B0D83D"/>
+    <w:nsid w:val="038286C6"/>
     <w:multiLevelType w:val="hybridMultilevel"/>
     <w:tmpl w:val="1D78FC18"/>
     <w:lvl w:ilvl="0" w:tplc="0416000F">
@@ -25535,7 +25535,7 @@
     </w:lvl>
   </w:abstractNum>
   <w:abstractNum w:abstractNumId="16" w15:restartNumberingAfterBreak="0">
-    <w:nsid w:val="02606BF7"/>
+    <w:nsid w:val="01AE35D6"/>
     <w:multiLevelType w:val="hybridMultilevel"/>
     <w:tmpl w:val="1D78FC18"/>
     <w:lvl w:ilvl="0" w:tplc="0416000F">
@@ -25621,7 +25621,7 @@
     </w:lvl>
   </w:abstractNum>
   <w:abstractNum w:abstractNumId="17" w15:restartNumberingAfterBreak="0">
-    <w:nsid w:val="01447884"/>
+    <w:nsid w:val="01C76C13"/>
     <w:multiLevelType w:val="hybridMultilevel"/>
     <w:tmpl w:val="1D78FC18"/>
     <w:lvl w:ilvl="0" w:tplc="0416000F">
@@ -25707,7 +25707,7 @@
     </w:lvl>
   </w:abstractNum>
   <w:abstractNum w:abstractNumId="18" w15:restartNumberingAfterBreak="0">
-    <w:nsid w:val="02341D3F"/>
+    <w:nsid w:val="00D0D48B"/>
     <w:multiLevelType w:val="hybridMultilevel"/>
     <w:tmpl w:val="1D78FC18"/>
     <w:lvl w:ilvl="0" w:tplc="0416000F">
@@ -25793,7 +25793,7 @@
     </w:lvl>
   </w:abstractNum>
   <w:abstractNum w:abstractNumId="19" w15:restartNumberingAfterBreak="0">
-    <w:nsid w:val="04018E75"/>
+    <w:nsid w:val="033747C9"/>
     <w:multiLevelType w:val="hybridMultilevel"/>
     <w:tmpl w:val="1D78FC18"/>
     <w:lvl w:ilvl="0" w:tplc="0416000F">
@@ -25879,7 +25879,7 @@
     </w:lvl>
   </w:abstractNum>
   <w:abstractNum w:abstractNumId="20" w15:restartNumberingAfterBreak="0">
-    <w:nsid w:val="03EFF75E"/>
+    <w:nsid w:val="04096557"/>
     <w:multiLevelType w:val="hybridMultilevel"/>
     <w:tmpl w:val="1D78FC18"/>
     <w:lvl w:ilvl="0" w:tplc="0416000F">
@@ -25965,7 +25965,7 @@
     </w:lvl>
   </w:abstractNum>
   <w:abstractNum w:abstractNumId="21" w15:restartNumberingAfterBreak="0">
-    <w:nsid w:val="016DF3EC"/>
+    <w:nsid w:val="02143AD2"/>
     <w:multiLevelType w:val="hybridMultilevel"/>
     <w:tmpl w:val="1D78FC18"/>
     <w:lvl w:ilvl="0" w:tplc="0416000F">
@@ -26051,7 +26051,7 @@
     </w:lvl>
   </w:abstractNum>
   <w:abstractNum w:abstractNumId="22" w15:restartNumberingAfterBreak="0">
-    <w:nsid w:val="02009E20"/>
+    <w:nsid w:val="01E88353"/>
     <w:multiLevelType w:val="hybridMultilevel"/>
     <w:tmpl w:val="1D78FC18"/>
     <w:lvl w:ilvl="0" w:tplc="0416000F">
@@ -26137,7 +26137,7 @@
     </w:lvl>
   </w:abstractNum>
   <w:abstractNum w:abstractNumId="23" w15:restartNumberingAfterBreak="0">
-    <w:nsid w:val="029E6891"/>
+    <w:nsid w:val="04140B5A"/>
     <w:multiLevelType w:val="hybridMultilevel"/>
     <w:tmpl w:val="1D78FC18"/>
     <w:lvl w:ilvl="0" w:tplc="0416000F">
@@ -26223,7 +26223,7 @@
     </w:lvl>
   </w:abstractNum>
   <w:abstractNum w:abstractNumId="24" w15:restartNumberingAfterBreak="0">
-    <w:nsid w:val="02967E1B"/>
+    <w:nsid w:val="025777EB"/>
     <w:multiLevelType w:val="hybridMultilevel"/>
     <w:tmpl w:val="1D78FC18"/>
     <w:lvl w:ilvl="0" w:tplc="0416000F">
@@ -26309,7 +26309,7 @@
     </w:lvl>
   </w:abstractNum>
   <w:abstractNum w:abstractNumId="25" w15:restartNumberingAfterBreak="0">
-    <w:nsid w:val="04FB95E4"/>
+    <w:nsid w:val="048295C0"/>
     <w:multiLevelType w:val="hybridMultilevel"/>
     <w:tmpl w:val="1D78FC18"/>
     <w:lvl w:ilvl="0" w:tplc="0416000F">
@@ -26395,7 +26395,7 @@
     </w:lvl>
   </w:abstractNum>
   <w:abstractNum w:abstractNumId="26" w15:restartNumberingAfterBreak="0">
-    <w:nsid w:val="04FED415"/>
+    <w:nsid w:val="04F966EC"/>
     <w:multiLevelType w:val="hybridMultilevel"/>
     <w:tmpl w:val="1D78FC18"/>
     <w:lvl w:ilvl="0" w:tplc="0416000F">
@@ -26481,7 +26481,7 @@
     </w:lvl>
   </w:abstractNum>
   <w:abstractNum w:abstractNumId="27" w15:restartNumberingAfterBreak="0">
-    <w:nsid w:val="00800A5D"/>
+    <w:nsid w:val="01CBADB4"/>
     <w:multiLevelType w:val="hybridMultilevel"/>
     <w:tmpl w:val="1D78FC18"/>
     <w:lvl w:ilvl="0" w:tplc="0416000F">
@@ -26567,7 +26567,7 @@
     </w:lvl>
   </w:abstractNum>
   <w:abstractNum w:abstractNumId="28" w15:restartNumberingAfterBreak="0">
-    <w:nsid w:val="04A91DA2"/>
+    <w:nsid w:val="0409A873"/>
     <w:multiLevelType w:val="hybridMultilevel"/>
     <w:tmpl w:val="1D78FC18"/>
     <w:lvl w:ilvl="0" w:tplc="0416000F">
@@ -26653,7 +26653,7 @@
     </w:lvl>
   </w:abstractNum>
   <w:abstractNum w:abstractNumId="29" w15:restartNumberingAfterBreak="0">
-    <w:nsid w:val="024DF43A"/>
+    <w:nsid w:val="03740115"/>
     <w:multiLevelType w:val="hybridMultilevel"/>
     <w:tmpl w:val="1D78FC18"/>
     <w:lvl w:ilvl="0" w:tplc="0416000F">
@@ -26739,7 +26739,7 @@
     </w:lvl>
   </w:abstractNum>
   <w:abstractNum w:abstractNumId="30" w15:restartNumberingAfterBreak="0">
-    <w:nsid w:val="02B06390"/>
+    <w:nsid w:val="001316F0"/>
     <w:multiLevelType w:val="hybridMultilevel"/>
     <w:tmpl w:val="1D78FC18"/>
     <w:lvl w:ilvl="0" w:tplc="0416000F">
@@ -26825,7 +26825,7 @@
     </w:lvl>
   </w:abstractNum>
   <w:abstractNum w:abstractNumId="31" w15:restartNumberingAfterBreak="0">
-    <w:nsid w:val="056DF27F"/>
+    <w:nsid w:val="00F1A4B5"/>
     <w:multiLevelType w:val="hybridMultilevel"/>
     <w:tmpl w:val="1D78FC18"/>
     <w:lvl w:ilvl="0" w:tplc="0416000F">
@@ -26911,7 +26911,7 @@
     </w:lvl>
   </w:abstractNum>
   <w:abstractNum w:abstractNumId="32" w15:restartNumberingAfterBreak="0">
-    <w:nsid w:val="03002468"/>
+    <w:nsid w:val="03169619"/>
     <w:multiLevelType w:val="hybridMultilevel"/>
     <w:tmpl w:val="1D78FC18"/>
     <w:lvl w:ilvl="0" w:tplc="0416000F">
@@ -26997,7 +26997,7 @@
     </w:lvl>
   </w:abstractNum>
   <w:abstractNum w:abstractNumId="33" w15:restartNumberingAfterBreak="0">
-    <w:nsid w:val="02660A24"/>
+    <w:nsid w:val="017DCE99"/>
     <w:multiLevelType w:val="hybridMultilevel"/>
     <w:tmpl w:val="1D78FC18"/>
     <w:lvl w:ilvl="0" w:tplc="0416000F">
@@ -27083,7 +27083,7 @@
     </w:lvl>
   </w:abstractNum>
   <w:abstractNum w:abstractNumId="34" w15:restartNumberingAfterBreak="0">
-    <w:nsid w:val="02B50D44"/>
+    <w:nsid w:val="05774D2B"/>
     <w:multiLevelType w:val="hybridMultilevel"/>
     <w:tmpl w:val="1D78FC18"/>
     <w:lvl w:ilvl="0" w:tplc="0416000F">
@@ -27169,7 +27169,7 @@
     </w:lvl>
   </w:abstractNum>
   <w:abstractNum w:abstractNumId="35" w15:restartNumberingAfterBreak="0">
-    <w:nsid w:val="04DCB4E3"/>
+    <w:nsid w:val="00F4E865"/>
     <w:multiLevelType w:val="hybridMultilevel"/>
     <w:tmpl w:val="1D78FC18"/>
     <w:lvl w:ilvl="0" w:tplc="0416000F">
@@ -27255,7 +27255,7 @@
     </w:lvl>
   </w:abstractNum>
   <w:abstractNum w:abstractNumId="36" w15:restartNumberingAfterBreak="0">
-    <w:nsid w:val="0080EFC5"/>
+    <w:nsid w:val="016492EB"/>
     <w:multiLevelType w:val="hybridMultilevel"/>
     <w:tmpl w:val="1D78FC18"/>
     <w:lvl w:ilvl="0" w:tplc="0416000F">
@@ -27341,7 +27341,7 @@
     </w:lvl>
   </w:abstractNum>
   <w:abstractNum w:abstractNumId="37" w15:restartNumberingAfterBreak="0">
-    <w:nsid w:val="02E79974"/>
+    <w:nsid w:val="0447D54D"/>
     <w:multiLevelType w:val="hybridMultilevel"/>
     <w:tmpl w:val="1D78FC18"/>
     <w:lvl w:ilvl="0" w:tplc="0416000F">
@@ -27427,7 +27427,7 @@
     </w:lvl>
   </w:abstractNum>
   <w:abstractNum w:abstractNumId="38" w15:restartNumberingAfterBreak="0">
-    <w:nsid w:val="05DFE0BE"/>
+    <w:nsid w:val="04328AEB"/>
     <w:multiLevelType w:val="hybridMultilevel"/>
     <w:tmpl w:val="1D78FC18"/>
     <w:lvl w:ilvl="0" w:tplc="0416000F">
@@ -27513,7 +27513,7 @@
     </w:lvl>
   </w:abstractNum>
   <w:abstractNum w:abstractNumId="39" w15:restartNumberingAfterBreak="0">
-    <w:nsid w:val="053AD07E"/>
+    <w:nsid w:val="023192C2"/>
     <w:multiLevelType w:val="hybridMultilevel"/>
     <w:tmpl w:val="1D78FC18"/>
     <w:lvl w:ilvl="0" w:tplc="0416000F">
@@ -27599,7 +27599,7 @@
     </w:lvl>
   </w:abstractNum>
   <w:abstractNum w:abstractNumId="40" w15:restartNumberingAfterBreak="0">
-    <w:nsid w:val="04FED1A4"/>
+    <w:nsid w:val="016DC461"/>
     <w:multiLevelType w:val="hybridMultilevel"/>
     <w:tmpl w:val="1D78FC18"/>
     <w:lvl w:ilvl="0" w:tplc="0416000F">

</xml_diff>

<commit_message>
RBA v2.5 - Atualizacao da Tela
</commit_message>
<xml_diff>
--- a/ArquivosGerados/ConvocacaoParaCompensarFaltas.docx
+++ b/ArquivosGerados/ConvocacaoParaCompensarFaltas.docx
@@ -157,7 +157,7 @@
           <w:b/>
           <w:bCs/>
         </w:rPr>
-        <w:t xml:space="preserve">TERE</w:t>
+        <w:t xml:space="preserve">QWER</w:t>
       </w:r>
       <w:r>
         <w:rPr>
@@ -976,7 +976,7 @@
           <w:b/>
           <w:bCs/>
         </w:rPr>
-        <w:t xml:space="preserve">TERE</w:t>
+        <w:t xml:space="preserve">QWER</w:t>
       </w:r>
       <w:r>
         <w:rPr>
@@ -1795,7 +1795,7 @@
           <w:b/>
           <w:bCs/>
         </w:rPr>
-        <w:t xml:space="preserve">TERE</w:t>
+        <w:t xml:space="preserve">QWER</w:t>
       </w:r>
       <w:r>
         <w:rPr>
@@ -2614,7 +2614,7 @@
           <w:b/>
           <w:bCs/>
         </w:rPr>
-        <w:t xml:space="preserve">TERE</w:t>
+        <w:t xml:space="preserve">QWER</w:t>
       </w:r>
       <w:r>
         <w:rPr>
@@ -3433,7 +3433,7 @@
           <w:b/>
           <w:bCs/>
         </w:rPr>
-        <w:t xml:space="preserve">TERE</w:t>
+        <w:t xml:space="preserve">QWER</w:t>
       </w:r>
       <w:r>
         <w:rPr>
@@ -4252,7 +4252,7 @@
           <w:b/>
           <w:bCs/>
         </w:rPr>
-        <w:t xml:space="preserve">TERE</w:t>
+        <w:t xml:space="preserve">QWER</w:t>
       </w:r>
       <w:r>
         <w:rPr>
@@ -5071,7 +5071,7 @@
           <w:b/>
           <w:bCs/>
         </w:rPr>
-        <w:t xml:space="preserve">TERE</w:t>
+        <w:t xml:space="preserve">QWER</w:t>
       </w:r>
       <w:r>
         <w:rPr>
@@ -5890,7 +5890,7 @@
           <w:b/>
           <w:bCs/>
         </w:rPr>
-        <w:t xml:space="preserve">TERE</w:t>
+        <w:t xml:space="preserve">QWER</w:t>
       </w:r>
       <w:r>
         <w:rPr>
@@ -6709,7 +6709,7 @@
           <w:b/>
           <w:bCs/>
         </w:rPr>
-        <w:t xml:space="preserve">TERE</w:t>
+        <w:t xml:space="preserve">QWER</w:t>
       </w:r>
       <w:r>
         <w:rPr>
@@ -7528,7 +7528,7 @@
           <w:b/>
           <w:bCs/>
         </w:rPr>
-        <w:t xml:space="preserve">TERE</w:t>
+        <w:t xml:space="preserve">QWER</w:t>
       </w:r>
       <w:r>
         <w:rPr>
@@ -8347,7 +8347,7 @@
           <w:b/>
           <w:bCs/>
         </w:rPr>
-        <w:t xml:space="preserve">TERE</w:t>
+        <w:t xml:space="preserve">QWER</w:t>
       </w:r>
       <w:r>
         <w:rPr>
@@ -9166,7 +9166,7 @@
           <w:b/>
           <w:bCs/>
         </w:rPr>
-        <w:t xml:space="preserve">TERE</w:t>
+        <w:t xml:space="preserve">QWER</w:t>
       </w:r>
       <w:r>
         <w:rPr>
@@ -9985,7 +9985,7 @@
           <w:b/>
           <w:bCs/>
         </w:rPr>
-        <w:t xml:space="preserve">TERE</w:t>
+        <w:t xml:space="preserve">QWER</w:t>
       </w:r>
       <w:r>
         <w:rPr>
@@ -10804,7 +10804,7 @@
           <w:b/>
           <w:bCs/>
         </w:rPr>
-        <w:t xml:space="preserve">TERE</w:t>
+        <w:t xml:space="preserve">QWER</w:t>
       </w:r>
       <w:r>
         <w:rPr>
@@ -11623,7 +11623,7 @@
           <w:b/>
           <w:bCs/>
         </w:rPr>
-        <w:t xml:space="preserve">TERE</w:t>
+        <w:t xml:space="preserve">QWER</w:t>
       </w:r>
       <w:r>
         <w:rPr>
@@ -12442,7 +12442,7 @@
           <w:b/>
           <w:bCs/>
         </w:rPr>
-        <w:t xml:space="preserve">TERE</w:t>
+        <w:t xml:space="preserve">QWER</w:t>
       </w:r>
       <w:r>
         <w:rPr>
@@ -13261,7 +13261,7 @@
           <w:b/>
           <w:bCs/>
         </w:rPr>
-        <w:t xml:space="preserve">TERE</w:t>
+        <w:t xml:space="preserve">QWER</w:t>
       </w:r>
       <w:r>
         <w:rPr>
@@ -14080,7 +14080,7 @@
           <w:b/>
           <w:bCs/>
         </w:rPr>
-        <w:t xml:space="preserve">TERE</w:t>
+        <w:t xml:space="preserve">QWER</w:t>
       </w:r>
       <w:r>
         <w:rPr>
@@ -14899,7 +14899,7 @@
           <w:b/>
           <w:bCs/>
         </w:rPr>
-        <w:t xml:space="preserve">TERE</w:t>
+        <w:t xml:space="preserve">QWER</w:t>
       </w:r>
       <w:r>
         <w:rPr>
@@ -15718,7 +15718,7 @@
           <w:b/>
           <w:bCs/>
         </w:rPr>
-        <w:t xml:space="preserve">TERE</w:t>
+        <w:t xml:space="preserve">QWER</w:t>
       </w:r>
       <w:r>
         <w:rPr>
@@ -16537,7 +16537,7 @@
           <w:b/>
           <w:bCs/>
         </w:rPr>
-        <w:t xml:space="preserve">TERE</w:t>
+        <w:t xml:space="preserve">QWER</w:t>
       </w:r>
       <w:r>
         <w:rPr>
@@ -17356,7 +17356,7 @@
           <w:b/>
           <w:bCs/>
         </w:rPr>
-        <w:t xml:space="preserve">TERE</w:t>
+        <w:t xml:space="preserve">QWER</w:t>
       </w:r>
       <w:r>
         <w:rPr>
@@ -18175,7 +18175,7 @@
           <w:b/>
           <w:bCs/>
         </w:rPr>
-        <w:t xml:space="preserve">TERE</w:t>
+        <w:t xml:space="preserve">QWER</w:t>
       </w:r>
       <w:r>
         <w:rPr>
@@ -18994,7 +18994,7 @@
           <w:b/>
           <w:bCs/>
         </w:rPr>
-        <w:t xml:space="preserve">TERE</w:t>
+        <w:t xml:space="preserve">QWER</w:t>
       </w:r>
       <w:r>
         <w:rPr>
@@ -19813,7 +19813,7 @@
           <w:b/>
           <w:bCs/>
         </w:rPr>
-        <w:t xml:space="preserve">TERE</w:t>
+        <w:t xml:space="preserve">QWER</w:t>
       </w:r>
       <w:r>
         <w:rPr>
@@ -20632,7 +20632,7 @@
           <w:b/>
           <w:bCs/>
         </w:rPr>
-        <w:t xml:space="preserve">TERE</w:t>
+        <w:t xml:space="preserve">QWER</w:t>
       </w:r>
       <w:r>
         <w:rPr>
@@ -21451,7 +21451,7 @@
           <w:b/>
           <w:bCs/>
         </w:rPr>
-        <w:t xml:space="preserve">TERE</w:t>
+        <w:t xml:space="preserve">QWER</w:t>
       </w:r>
       <w:r>
         <w:rPr>
@@ -22270,7 +22270,7 @@
           <w:b/>
           <w:bCs/>
         </w:rPr>
-        <w:t xml:space="preserve">TERE</w:t>
+        <w:t xml:space="preserve">QWER</w:t>
       </w:r>
       <w:r>
         <w:rPr>
@@ -23089,7 +23089,7 @@
           <w:b/>
           <w:bCs/>
         </w:rPr>
-        <w:t xml:space="preserve">TERE</w:t>
+        <w:t xml:space="preserve">QWER</w:t>
       </w:r>
       <w:r>
         <w:rPr>
@@ -23908,7 +23908,7 @@
           <w:b/>
           <w:bCs/>
         </w:rPr>
-        <w:t xml:space="preserve">TERE</w:t>
+        <w:t xml:space="preserve">QWER</w:t>
       </w:r>
       <w:r>
         <w:rPr>
@@ -24727,7 +24727,7 @@
           <w:b/>
           <w:bCs/>
         </w:rPr>
-        <w:t xml:space="preserve">TERE</w:t>
+        <w:t xml:space="preserve">QWER</w:t>
       </w:r>
       <w:r>
         <w:rPr>
@@ -25546,7 +25546,7 @@
           <w:b/>
           <w:bCs/>
         </w:rPr>
-        <w:t xml:space="preserve">TERE</w:t>
+        <w:t xml:space="preserve">QWER</w:t>
       </w:r>
       <w:r>
         <w:rPr>
@@ -26365,7 +26365,7 @@
           <w:b/>
           <w:bCs/>
         </w:rPr>
-        <w:t xml:space="preserve">TERE</w:t>
+        <w:t xml:space="preserve">QWER</w:t>
       </w:r>
       <w:r>
         <w:rPr>
@@ -27184,7 +27184,7 @@
           <w:b/>
           <w:bCs/>
         </w:rPr>
-        <w:t xml:space="preserve">TERE</w:t>
+        <w:t xml:space="preserve">QWER</w:t>
       </w:r>
       <w:r>
         <w:rPr>
@@ -28003,7 +28003,7 @@
           <w:b/>
           <w:bCs/>
         </w:rPr>
-        <w:t xml:space="preserve">TERE</w:t>
+        <w:t xml:space="preserve">QWER</w:t>
       </w:r>
       <w:r>
         <w:rPr>
@@ -28822,7 +28822,7 @@
           <w:b/>
           <w:bCs/>
         </w:rPr>
-        <w:t xml:space="preserve">TERE</w:t>
+        <w:t xml:space="preserve">QWER</w:t>
       </w:r>
       <w:r>
         <w:rPr>
@@ -29641,7 +29641,7 @@
           <w:b/>
           <w:bCs/>
         </w:rPr>
-        <w:t xml:space="preserve">TERE</w:t>
+        <w:t xml:space="preserve">QWER</w:t>
       </w:r>
       <w:r>
         <w:rPr>
@@ -30460,7 +30460,7 @@
           <w:b/>
           <w:bCs/>
         </w:rPr>
-        <w:t xml:space="preserve">TERE</w:t>
+        <w:t xml:space="preserve">QWER</w:t>
       </w:r>
       <w:r>
         <w:rPr>
@@ -31279,7 +31279,7 @@
           <w:b/>
           <w:bCs/>
         </w:rPr>
-        <w:t xml:space="preserve">TERE</w:t>
+        <w:t xml:space="preserve">QWER</w:t>
       </w:r>
       <w:r>
         <w:rPr>
@@ -32098,7 +32098,7 @@
           <w:b/>
           <w:bCs/>
         </w:rPr>
-        <w:t xml:space="preserve">TERE</w:t>
+        <w:t xml:space="preserve">QWER</w:t>
       </w:r>
       <w:r>
         <w:rPr>
@@ -32917,7 +32917,7 @@
           <w:b/>
           <w:bCs/>
         </w:rPr>
-        <w:t xml:space="preserve">TERE</w:t>
+        <w:t xml:space="preserve">QWER</w:t>
       </w:r>
       <w:r>
         <w:rPr>
@@ -33736,7 +33736,7 @@
           <w:b/>
           <w:bCs/>
         </w:rPr>
-        <w:t xml:space="preserve">TERE</w:t>
+        <w:t xml:space="preserve">QWER</w:t>
       </w:r>
       <w:r>
         <w:rPr>
@@ -34555,7 +34555,7 @@
           <w:b/>
           <w:bCs/>
         </w:rPr>
-        <w:t xml:space="preserve">TERE</w:t>
+        <w:t xml:space="preserve">QWER</w:t>
       </w:r>
       <w:r>
         <w:rPr>
@@ -35374,7 +35374,7 @@
           <w:b/>
           <w:bCs/>
         </w:rPr>
-        <w:t xml:space="preserve">TERE</w:t>
+        <w:t xml:space="preserve">QWER</w:t>
       </w:r>
       <w:r>
         <w:rPr>
@@ -36193,7 +36193,7 @@
           <w:b/>
           <w:bCs/>
         </w:rPr>
-        <w:t xml:space="preserve">TERE</w:t>
+        <w:t xml:space="preserve">QWER</w:t>
       </w:r>
       <w:r>
         <w:rPr>
@@ -37012,7 +37012,7 @@
           <w:b/>
           <w:bCs/>
         </w:rPr>
-        <w:t xml:space="preserve">TERE</w:t>
+        <w:t xml:space="preserve">QWER</w:t>
       </w:r>
       <w:r>
         <w:rPr>
@@ -37831,7 +37831,7 @@
           <w:b/>
           <w:bCs/>
         </w:rPr>
-        <w:t xml:space="preserve">TERE</w:t>
+        <w:t xml:space="preserve">QWER</w:t>
       </w:r>
       <w:r>
         <w:rPr>
@@ -38650,7 +38650,7 @@
           <w:b/>
           <w:bCs/>
         </w:rPr>
-        <w:t xml:space="preserve">TERE</w:t>
+        <w:t xml:space="preserve">QWER</w:t>
       </w:r>
       <w:r>
         <w:rPr>
@@ -39469,7 +39469,7 @@
           <w:b/>
           <w:bCs/>
         </w:rPr>
-        <w:t xml:space="preserve">TERE</w:t>
+        <w:t xml:space="preserve">QWER</w:t>
       </w:r>
       <w:r>
         <w:rPr>
@@ -40288,7 +40288,7 @@
           <w:b/>
           <w:bCs/>
         </w:rPr>
-        <w:t xml:space="preserve">TERE</w:t>
+        <w:t xml:space="preserve">QWER</w:t>
       </w:r>
       <w:r>
         <w:rPr>
@@ -41107,7 +41107,7 @@
           <w:b/>
           <w:bCs/>
         </w:rPr>
-        <w:t xml:space="preserve">TERE</w:t>
+        <w:t xml:space="preserve">QWER</w:t>
       </w:r>
       <w:r>
         <w:rPr>
@@ -41926,7 +41926,7 @@
           <w:b/>
           <w:bCs/>
         </w:rPr>
-        <w:t xml:space="preserve">TERE</w:t>
+        <w:t xml:space="preserve">QWER</w:t>
       </w:r>
       <w:r>
         <w:rPr>
@@ -42745,7 +42745,7 @@
           <w:b/>
           <w:bCs/>
         </w:rPr>
-        <w:t xml:space="preserve">TERE</w:t>
+        <w:t xml:space="preserve">QWER</w:t>
       </w:r>
       <w:r>
         <w:rPr>
@@ -43564,7 +43564,7 @@
           <w:b/>
           <w:bCs/>
         </w:rPr>
-        <w:t xml:space="preserve">TERE</w:t>
+        <w:t xml:space="preserve">QWER</w:t>
       </w:r>
       <w:r>
         <w:rPr>
@@ -44383,7 +44383,7 @@
           <w:b/>
           <w:bCs/>
         </w:rPr>
-        <w:t xml:space="preserve">TERE</w:t>
+        <w:t xml:space="preserve">QWER</w:t>
       </w:r>
       <w:r>
         <w:rPr>
@@ -45202,7 +45202,7 @@
           <w:b/>
           <w:bCs/>
         </w:rPr>
-        <w:t xml:space="preserve">TERE</w:t>
+        <w:t xml:space="preserve">QWER</w:t>
       </w:r>
       <w:r>
         <w:rPr>
@@ -46021,7 +46021,7 @@
           <w:b/>
           <w:bCs/>
         </w:rPr>
-        <w:t xml:space="preserve">TERE</w:t>
+        <w:t xml:space="preserve">QWER</w:t>
       </w:r>
       <w:r>
         <w:rPr>
@@ -46840,7 +46840,7 @@
           <w:b/>
           <w:bCs/>
         </w:rPr>
-        <w:t xml:space="preserve">TERE</w:t>
+        <w:t xml:space="preserve">QWER</w:t>
       </w:r>
       <w:r>
         <w:rPr>
@@ -47659,7 +47659,7 @@
           <w:b/>
           <w:bCs/>
         </w:rPr>
-        <w:t xml:space="preserve">TERE</w:t>
+        <w:t xml:space="preserve">QWER</w:t>
       </w:r>
       <w:r>
         <w:rPr>
@@ -48478,7 +48478,7 @@
           <w:b/>
           <w:bCs/>
         </w:rPr>
-        <w:t xml:space="preserve">TERE</w:t>
+        <w:t xml:space="preserve">QWER</w:t>
       </w:r>
       <w:r>
         <w:rPr>
@@ -49297,7 +49297,7 @@
           <w:b/>
           <w:bCs/>
         </w:rPr>
-        <w:t xml:space="preserve">TERE</w:t>
+        <w:t xml:space="preserve">QWER</w:t>
       </w:r>
       <w:r>
         <w:rPr>
@@ -50116,7 +50116,7 @@
           <w:b/>
           <w:bCs/>
         </w:rPr>
-        <w:t xml:space="preserve">TERE</w:t>
+        <w:t xml:space="preserve">QWER</w:t>
       </w:r>
       <w:r>
         <w:rPr>
@@ -50935,7 +50935,7 @@
           <w:b/>
           <w:bCs/>
         </w:rPr>
-        <w:t xml:space="preserve">TERE</w:t>
+        <w:t xml:space="preserve">QWER</w:t>
       </w:r>
       <w:r>
         <w:rPr>
@@ -51754,7 +51754,7 @@
           <w:b/>
           <w:bCs/>
         </w:rPr>
-        <w:t xml:space="preserve">TERE</w:t>
+        <w:t xml:space="preserve">QWER</w:t>
       </w:r>
       <w:r>
         <w:rPr>
@@ -52573,7 +52573,7 @@
           <w:b/>
           <w:bCs/>
         </w:rPr>
-        <w:t xml:space="preserve">TERE</w:t>
+        <w:t xml:space="preserve">QWER</w:t>
       </w:r>
       <w:r>
         <w:rPr>
@@ -53392,7 +53392,7 @@
           <w:b/>
           <w:bCs/>
         </w:rPr>
-        <w:t xml:space="preserve">TERE</w:t>
+        <w:t xml:space="preserve">QWER</w:t>
       </w:r>
       <w:r>
         <w:rPr>
@@ -54211,7 +54211,7 @@
           <w:b/>
           <w:bCs/>
         </w:rPr>
-        <w:t xml:space="preserve">TERE</w:t>
+        <w:t xml:space="preserve">QWER</w:t>
       </w:r>
       <w:r>
         <w:rPr>
@@ -55030,7 +55030,7 @@
           <w:b/>
           <w:bCs/>
         </w:rPr>
-        <w:t xml:space="preserve">TERE</w:t>
+        <w:t xml:space="preserve">QWER</w:t>
       </w:r>
       <w:r>
         <w:rPr>
@@ -55849,7 +55849,7 @@
           <w:b/>
           <w:bCs/>
         </w:rPr>
-        <w:t xml:space="preserve">TERE</w:t>
+        <w:t xml:space="preserve">QWER</w:t>
       </w:r>
       <w:r>
         <w:rPr>
@@ -56668,7 +56668,7 @@
           <w:b/>
           <w:bCs/>
         </w:rPr>
-        <w:t xml:space="preserve">TERE</w:t>
+        <w:t xml:space="preserve">QWER</w:t>
       </w:r>
       <w:r>
         <w:rPr>
@@ -57487,7 +57487,7 @@
           <w:b/>
           <w:bCs/>
         </w:rPr>
-        <w:t xml:space="preserve">TERE</w:t>
+        <w:t xml:space="preserve">QWER</w:t>
       </w:r>
       <w:r>
         <w:rPr>
@@ -58306,7 +58306,7 @@
           <w:b/>
           <w:bCs/>
         </w:rPr>
-        <w:t xml:space="preserve">TERE</w:t>
+        <w:t xml:space="preserve">QWER</w:t>
       </w:r>
       <w:r>
         <w:rPr>
@@ -59125,7 +59125,7 @@
           <w:b/>
           <w:bCs/>
         </w:rPr>
-        <w:t xml:space="preserve">TERE</w:t>
+        <w:t xml:space="preserve">QWER</w:t>
       </w:r>
       <w:r>
         <w:rPr>
@@ -59944,7 +59944,7 @@
           <w:b/>
           <w:bCs/>
         </w:rPr>
-        <w:t xml:space="preserve">TERE</w:t>
+        <w:t xml:space="preserve">QWER</w:t>
       </w:r>
       <w:r>
         <w:rPr>
@@ -60763,7 +60763,7 @@
           <w:b/>
           <w:bCs/>
         </w:rPr>
-        <w:t xml:space="preserve">TERE</w:t>
+        <w:t xml:space="preserve">QWER</w:t>
       </w:r>
       <w:r>
         <w:rPr>
@@ -61582,7 +61582,7 @@
           <w:b/>
           <w:bCs/>
         </w:rPr>
-        <w:t xml:space="preserve">TERE</w:t>
+        <w:t xml:space="preserve">QWER</w:t>
       </w:r>
       <w:r>
         <w:rPr>
@@ -62401,7 +62401,7 @@
           <w:b/>
           <w:bCs/>
         </w:rPr>
-        <w:t xml:space="preserve">TERE</w:t>
+        <w:t xml:space="preserve">QWER</w:t>
       </w:r>
       <w:r>
         <w:rPr>
@@ -63220,7 +63220,7 @@
           <w:b/>
           <w:bCs/>
         </w:rPr>
-        <w:t xml:space="preserve">TERE</w:t>
+        <w:t xml:space="preserve">QWER</w:t>
       </w:r>
       <w:r>
         <w:rPr>
@@ -64080,7 +64080,7 @@
         <w:sz w:val="16"/>
         <w:szCs w:val="16"/>
       </w:rPr>
-      <w:t xml:space="preserve">TRE</w:t>
+      <w:t xml:space="preserve">QWER</w:t>
     </w:r>
   </w:p>
   <w:p>
@@ -64097,7 +64097,7 @@
         <w:sz w:val="16"/>
         <w:szCs w:val="16"/>
       </w:rPr>
-      <w:t xml:space="preserve">TERE</w:t>
+      <w:t xml:space="preserve">QWER</w:t>
     </w:r>
     <w:r>
       <w:rPr>
@@ -64123,7 +64123,7 @@
         <w:sz w:val="16"/>
         <w:szCs w:val="16"/>
       </w:rPr>
-      <w:t xml:space="preserve">Tre</w:t>
+      <w:t xml:space="preserve">Qwer</w:t>
     </w:r>
     <w:r>
       <w:rPr>
@@ -64139,7 +64139,7 @@
         <w:sz w:val="16"/>
         <w:szCs w:val="16"/>
       </w:rPr>
-      <w:t xml:space="preserve">Tre</w:t>
+      <w:t xml:space="preserve">Qwer</w:t>
     </w:r>
     <w:r>
       <w:rPr>
@@ -64155,7 +64155,7 @@
         <w:sz w:val="16"/>
         <w:szCs w:val="16"/>
       </w:rPr>
-      <w:t xml:space="preserve">Tre</w:t>
+      <w:t xml:space="preserve">Qewr</w:t>
     </w:r>
     <w:r>
       <w:rPr>
@@ -64171,7 +64171,7 @@
         <w:sz w:val="16"/>
         <w:szCs w:val="16"/>
       </w:rPr>
-      <w:t xml:space="preserve">Tre</w:t>
+      <w:t xml:space="preserve">Qewr</w:t>
     </w:r>
     <w:r>
       <w:rPr>
@@ -64187,7 +64187,7 @@
         <w:sz w:val="16"/>
         <w:szCs w:val="16"/>
       </w:rPr>
-      <w:t xml:space="preserve">Tre</w:t>
+      <w:t xml:space="preserve">Qwer</w:t>
     </w:r>
   </w:p>
   <w:p>
@@ -64214,7 +64214,7 @@
         <w:sz w:val="16"/>
         <w:szCs w:val="16"/>
       </w:rPr>
-      <w:t xml:space="preserve">tre</w:t>
+      <w:t xml:space="preserve">qwer</w:t>
     </w:r>
     <w:r>
       <w:rPr>
@@ -64257,7 +64257,7 @@
         <w:sz w:val="16"/>
         <w:szCs w:val="16"/>
       </w:rPr>
-      <w:t xml:space="preserve">tre</w:t>
+      <w:t xml:space="preserve">qwer</w:t>
     </w:r>
   </w:p>
   <w:p>
@@ -64281,7 +64281,7 @@
         <w:sz w:val="16"/>
         <w:szCs w:val="16"/>
       </w:rPr>
-      <w:t xml:space="preserve">tre</w:t>
+      <w:t xml:space="preserve">qwer</w:t>
     </w:r>
   </w:p>
 </w:hdr>
@@ -65408,7 +65408,7 @@
     </w:lvl>
   </w:abstractNum>
   <w:abstractNum w:abstractNumId="13" w15:restartNumberingAfterBreak="0">
-    <w:nsid w:val="05519CF2"/>
+    <w:nsid w:val="019AD4D0"/>
     <w:multiLevelType w:val="hybridMultilevel"/>
     <w:tmpl w:val="1D78FC18"/>
     <w:lvl w:ilvl="0" w:tplc="0416000F">
@@ -65494,7 +65494,7 @@
     </w:lvl>
   </w:abstractNum>
   <w:abstractNum w:abstractNumId="14" w15:restartNumberingAfterBreak="0">
-    <w:nsid w:val="01EF2426"/>
+    <w:nsid w:val="043D128C"/>
     <w:multiLevelType w:val="hybridMultilevel"/>
     <w:tmpl w:val="1D78FC18"/>
     <w:lvl w:ilvl="0" w:tplc="0416000F">
@@ -65580,7 +65580,7 @@
     </w:lvl>
   </w:abstractNum>
   <w:abstractNum w:abstractNumId="15" w15:restartNumberingAfterBreak="0">
-    <w:nsid w:val="042BDB79"/>
+    <w:nsid w:val="05918B85"/>
     <w:multiLevelType w:val="hybridMultilevel"/>
     <w:tmpl w:val="1D78FC18"/>
     <w:lvl w:ilvl="0" w:tplc="0416000F">
@@ -65666,7 +65666,7 @@
     </w:lvl>
   </w:abstractNum>
   <w:abstractNum w:abstractNumId="16" w15:restartNumberingAfterBreak="0">
-    <w:nsid w:val="028CA802"/>
+    <w:nsid w:val="0072C4B9"/>
     <w:multiLevelType w:val="hybridMultilevel"/>
     <w:tmpl w:val="1D78FC18"/>
     <w:lvl w:ilvl="0" w:tplc="0416000F">
@@ -65752,7 +65752,7 @@
     </w:lvl>
   </w:abstractNum>
   <w:abstractNum w:abstractNumId="17" w15:restartNumberingAfterBreak="0">
-    <w:nsid w:val="04273AE3"/>
+    <w:nsid w:val="058B76F2"/>
     <w:multiLevelType w:val="hybridMultilevel"/>
     <w:tmpl w:val="1D78FC18"/>
     <w:lvl w:ilvl="0" w:tplc="0416000F">
@@ -65838,7 +65838,7 @@
     </w:lvl>
   </w:abstractNum>
   <w:abstractNum w:abstractNumId="18" w15:restartNumberingAfterBreak="0">
-    <w:nsid w:val="0012C50E"/>
+    <w:nsid w:val="01A3FD11"/>
     <w:multiLevelType w:val="hybridMultilevel"/>
     <w:tmpl w:val="1D78FC18"/>
     <w:lvl w:ilvl="0" w:tplc="0416000F">
@@ -65924,7 +65924,7 @@
     </w:lvl>
   </w:abstractNum>
   <w:abstractNum w:abstractNumId="19" w15:restartNumberingAfterBreak="0">
-    <w:nsid w:val="04907AC2"/>
+    <w:nsid w:val="0449ED79"/>
     <w:multiLevelType w:val="hybridMultilevel"/>
     <w:tmpl w:val="1D78FC18"/>
     <w:lvl w:ilvl="0" w:tplc="0416000F">
@@ -66010,7 +66010,7 @@
     </w:lvl>
   </w:abstractNum>
   <w:abstractNum w:abstractNumId="20" w15:restartNumberingAfterBreak="0">
-    <w:nsid w:val="028F2314"/>
+    <w:nsid w:val="022D5ED4"/>
     <w:multiLevelType w:val="hybridMultilevel"/>
     <w:tmpl w:val="1D78FC18"/>
     <w:lvl w:ilvl="0" w:tplc="0416000F">
@@ -66096,7 +66096,7 @@
     </w:lvl>
   </w:abstractNum>
   <w:abstractNum w:abstractNumId="21" w15:restartNumberingAfterBreak="0">
-    <w:nsid w:val="0546755D"/>
+    <w:nsid w:val="02E9A94C"/>
     <w:multiLevelType w:val="hybridMultilevel"/>
     <w:tmpl w:val="1D78FC18"/>
     <w:lvl w:ilvl="0" w:tplc="0416000F">
@@ -66182,7 +66182,7 @@
     </w:lvl>
   </w:abstractNum>
   <w:abstractNum w:abstractNumId="22" w15:restartNumberingAfterBreak="0">
-    <w:nsid w:val="00F4947F"/>
+    <w:nsid w:val="02EAC83D"/>
     <w:multiLevelType w:val="hybridMultilevel"/>
     <w:tmpl w:val="1D78FC18"/>
     <w:lvl w:ilvl="0" w:tplc="0416000F">
@@ -66268,7 +66268,7 @@
     </w:lvl>
   </w:abstractNum>
   <w:abstractNum w:abstractNumId="23" w15:restartNumberingAfterBreak="0">
-    <w:nsid w:val="04456F0F"/>
+    <w:nsid w:val="03BCB287"/>
     <w:multiLevelType w:val="hybridMultilevel"/>
     <w:tmpl w:val="1D78FC18"/>
     <w:lvl w:ilvl="0" w:tplc="0416000F">
@@ -66354,7 +66354,7 @@
     </w:lvl>
   </w:abstractNum>
   <w:abstractNum w:abstractNumId="24" w15:restartNumberingAfterBreak="0">
-    <w:nsid w:val="052D14E2"/>
+    <w:nsid w:val="01A28189"/>
     <w:multiLevelType w:val="hybridMultilevel"/>
     <w:tmpl w:val="1D78FC18"/>
     <w:lvl w:ilvl="0" w:tplc="0416000F">
@@ -66440,7 +66440,7 @@
     </w:lvl>
   </w:abstractNum>
   <w:abstractNum w:abstractNumId="25" w15:restartNumberingAfterBreak="0">
-    <w:nsid w:val="05900CD2"/>
+    <w:nsid w:val="025DA7F4"/>
     <w:multiLevelType w:val="hybridMultilevel"/>
     <w:tmpl w:val="1D78FC18"/>
     <w:lvl w:ilvl="0" w:tplc="0416000F">
@@ -66526,7 +66526,7 @@
     </w:lvl>
   </w:abstractNum>
   <w:abstractNum w:abstractNumId="26" w15:restartNumberingAfterBreak="0">
-    <w:nsid w:val="02844C58"/>
+    <w:nsid w:val="02DEDA79"/>
     <w:multiLevelType w:val="hybridMultilevel"/>
     <w:tmpl w:val="1D78FC18"/>
     <w:lvl w:ilvl="0" w:tplc="0416000F">
@@ -66612,7 +66612,7 @@
     </w:lvl>
   </w:abstractNum>
   <w:abstractNum w:abstractNumId="27" w15:restartNumberingAfterBreak="0">
-    <w:nsid w:val="03C4B724"/>
+    <w:nsid w:val="037EBACD"/>
     <w:multiLevelType w:val="hybridMultilevel"/>
     <w:tmpl w:val="1D78FC18"/>
     <w:lvl w:ilvl="0" w:tplc="0416000F">
@@ -66698,7 +66698,7 @@
     </w:lvl>
   </w:abstractNum>
   <w:abstractNum w:abstractNumId="28" w15:restartNumberingAfterBreak="0">
-    <w:nsid w:val="01762BFA"/>
+    <w:nsid w:val="02AF9BD1"/>
     <w:multiLevelType w:val="hybridMultilevel"/>
     <w:tmpl w:val="1D78FC18"/>
     <w:lvl w:ilvl="0" w:tplc="0416000F">
@@ -66784,7 +66784,7 @@
     </w:lvl>
   </w:abstractNum>
   <w:abstractNum w:abstractNumId="29" w15:restartNumberingAfterBreak="0">
-    <w:nsid w:val="02D1501A"/>
+    <w:nsid w:val="0328814C"/>
     <w:multiLevelType w:val="hybridMultilevel"/>
     <w:tmpl w:val="1D78FC18"/>
     <w:lvl w:ilvl="0" w:tplc="0416000F">
@@ -66870,7 +66870,7 @@
     </w:lvl>
   </w:abstractNum>
   <w:abstractNum w:abstractNumId="30" w15:restartNumberingAfterBreak="0">
-    <w:nsid w:val="04DE6171"/>
+    <w:nsid w:val="042B0A29"/>
     <w:multiLevelType w:val="hybridMultilevel"/>
     <w:tmpl w:val="1D78FC18"/>
     <w:lvl w:ilvl="0" w:tplc="0416000F">
@@ -66956,7 +66956,7 @@
     </w:lvl>
   </w:abstractNum>
   <w:abstractNum w:abstractNumId="31" w15:restartNumberingAfterBreak="0">
-    <w:nsid w:val="057104E0"/>
+    <w:nsid w:val="0421B312"/>
     <w:multiLevelType w:val="hybridMultilevel"/>
     <w:tmpl w:val="1D78FC18"/>
     <w:lvl w:ilvl="0" w:tplc="0416000F">
@@ -67042,7 +67042,7 @@
     </w:lvl>
   </w:abstractNum>
   <w:abstractNum w:abstractNumId="32" w15:restartNumberingAfterBreak="0">
-    <w:nsid w:val="052E0D3F"/>
+    <w:nsid w:val="03606CC8"/>
     <w:multiLevelType w:val="hybridMultilevel"/>
     <w:tmpl w:val="1D78FC18"/>
     <w:lvl w:ilvl="0" w:tplc="0416000F">
@@ -67128,7 +67128,7 @@
     </w:lvl>
   </w:abstractNum>
   <w:abstractNum w:abstractNumId="33" w15:restartNumberingAfterBreak="0">
-    <w:nsid w:val="05F3CE7A"/>
+    <w:nsid w:val="0526BACD"/>
     <w:multiLevelType w:val="hybridMultilevel"/>
     <w:tmpl w:val="1D78FC18"/>
     <w:lvl w:ilvl="0" w:tplc="0416000F">
@@ -67214,7 +67214,7 @@
     </w:lvl>
   </w:abstractNum>
   <w:abstractNum w:abstractNumId="34" w15:restartNumberingAfterBreak="0">
-    <w:nsid w:val="041E8EE8"/>
+    <w:nsid w:val="0115D740"/>
     <w:multiLevelType w:val="hybridMultilevel"/>
     <w:tmpl w:val="1D78FC18"/>
     <w:lvl w:ilvl="0" w:tplc="0416000F">
@@ -67300,7 +67300,7 @@
     </w:lvl>
   </w:abstractNum>
   <w:abstractNum w:abstractNumId="35" w15:restartNumberingAfterBreak="0">
-    <w:nsid w:val="042444AC"/>
+    <w:nsid w:val="03AA58D3"/>
     <w:multiLevelType w:val="hybridMultilevel"/>
     <w:tmpl w:val="1D78FC18"/>
     <w:lvl w:ilvl="0" w:tplc="0416000F">
@@ -67386,7 +67386,7 @@
     </w:lvl>
   </w:abstractNum>
   <w:abstractNum w:abstractNumId="36" w15:restartNumberingAfterBreak="0">
-    <w:nsid w:val="00FE39AF"/>
+    <w:nsid w:val="05C30F4F"/>
     <w:multiLevelType w:val="hybridMultilevel"/>
     <w:tmpl w:val="1D78FC18"/>
     <w:lvl w:ilvl="0" w:tplc="0416000F">
@@ -67472,7 +67472,7 @@
     </w:lvl>
   </w:abstractNum>
   <w:abstractNum w:abstractNumId="37" w15:restartNumberingAfterBreak="0">
-    <w:nsid w:val="00922BC1"/>
+    <w:nsid w:val="058D9736"/>
     <w:multiLevelType w:val="hybridMultilevel"/>
     <w:tmpl w:val="1D78FC18"/>
     <w:lvl w:ilvl="0" w:tplc="0416000F">
@@ -67558,7 +67558,7 @@
     </w:lvl>
   </w:abstractNum>
   <w:abstractNum w:abstractNumId="38" w15:restartNumberingAfterBreak="0">
-    <w:nsid w:val="02DAB619"/>
+    <w:nsid w:val="00B64D44"/>
     <w:multiLevelType w:val="hybridMultilevel"/>
     <w:tmpl w:val="1D78FC18"/>
     <w:lvl w:ilvl="0" w:tplc="0416000F">
@@ -67644,7 +67644,7 @@
     </w:lvl>
   </w:abstractNum>
   <w:abstractNum w:abstractNumId="39" w15:restartNumberingAfterBreak="0">
-    <w:nsid w:val="02DFA879"/>
+    <w:nsid w:val="013D42F2"/>
     <w:multiLevelType w:val="hybridMultilevel"/>
     <w:tmpl w:val="1D78FC18"/>
     <w:lvl w:ilvl="0" w:tplc="0416000F">
@@ -67730,7 +67730,7 @@
     </w:lvl>
   </w:abstractNum>
   <w:abstractNum w:abstractNumId="40" w15:restartNumberingAfterBreak="0">
-    <w:nsid w:val="0086AD9F"/>
+    <w:nsid w:val="03EA60FF"/>
     <w:multiLevelType w:val="hybridMultilevel"/>
     <w:tmpl w:val="1D78FC18"/>
     <w:lvl w:ilvl="0" w:tplc="0416000F">
@@ -67816,7 +67816,7 @@
     </w:lvl>
   </w:abstractNum>
   <w:abstractNum w:abstractNumId="41" w15:restartNumberingAfterBreak="0">
-    <w:nsid w:val="01710D66"/>
+    <w:nsid w:val="045861C9"/>
     <w:multiLevelType w:val="hybridMultilevel"/>
     <w:tmpl w:val="1D78FC18"/>
     <w:lvl w:ilvl="0" w:tplc="0416000F">
@@ -67902,7 +67902,7 @@
     </w:lvl>
   </w:abstractNum>
   <w:abstractNum w:abstractNumId="42" w15:restartNumberingAfterBreak="0">
-    <w:nsid w:val="0359916F"/>
+    <w:nsid w:val="02784084"/>
     <w:multiLevelType w:val="hybridMultilevel"/>
     <w:tmpl w:val="1D78FC18"/>
     <w:lvl w:ilvl="0" w:tplc="0416000F">
@@ -67988,7 +67988,7 @@
     </w:lvl>
   </w:abstractNum>
   <w:abstractNum w:abstractNumId="43" w15:restartNumberingAfterBreak="0">
-    <w:nsid w:val="0434C1B8"/>
+    <w:nsid w:val="03AFF619"/>
     <w:multiLevelType w:val="hybridMultilevel"/>
     <w:tmpl w:val="1D78FC18"/>
     <w:lvl w:ilvl="0" w:tplc="0416000F">
@@ -68074,7 +68074,7 @@
     </w:lvl>
   </w:abstractNum>
   <w:abstractNum w:abstractNumId="44" w15:restartNumberingAfterBreak="0">
-    <w:nsid w:val="02FDC675"/>
+    <w:nsid w:val="009201FC"/>
     <w:multiLevelType w:val="hybridMultilevel"/>
     <w:tmpl w:val="1D78FC18"/>
     <w:lvl w:ilvl="0" w:tplc="0416000F">
@@ -68160,7 +68160,7 @@
     </w:lvl>
   </w:abstractNum>
   <w:abstractNum w:abstractNumId="45" w15:restartNumberingAfterBreak="0">
-    <w:nsid w:val="044C51B5"/>
+    <w:nsid w:val="00EC687A"/>
     <w:multiLevelType w:val="hybridMultilevel"/>
     <w:tmpl w:val="1D78FC18"/>
     <w:lvl w:ilvl="0" w:tplc="0416000F">
@@ -68246,7 +68246,7 @@
     </w:lvl>
   </w:abstractNum>
   <w:abstractNum w:abstractNumId="46" w15:restartNumberingAfterBreak="0">
-    <w:nsid w:val="05ED90DC"/>
+    <w:nsid w:val="00E3EE7A"/>
     <w:multiLevelType w:val="hybridMultilevel"/>
     <w:tmpl w:val="1D78FC18"/>
     <w:lvl w:ilvl="0" w:tplc="0416000F">
@@ -68332,7 +68332,7 @@
     </w:lvl>
   </w:abstractNum>
   <w:abstractNum w:abstractNumId="47" w15:restartNumberingAfterBreak="0">
-    <w:nsid w:val="03DD5DBC"/>
+    <w:nsid w:val="045C3BF3"/>
     <w:multiLevelType w:val="hybridMultilevel"/>
     <w:tmpl w:val="1D78FC18"/>
     <w:lvl w:ilvl="0" w:tplc="0416000F">
@@ -68418,7 +68418,7 @@
     </w:lvl>
   </w:abstractNum>
   <w:abstractNum w:abstractNumId="48" w15:restartNumberingAfterBreak="0">
-    <w:nsid w:val="04B12FCA"/>
+    <w:nsid w:val="0332F6D5"/>
     <w:multiLevelType w:val="hybridMultilevel"/>
     <w:tmpl w:val="1D78FC18"/>
     <w:lvl w:ilvl="0" w:tplc="0416000F">
@@ -68504,7 +68504,7 @@
     </w:lvl>
   </w:abstractNum>
   <w:abstractNum w:abstractNumId="49" w15:restartNumberingAfterBreak="0">
-    <w:nsid w:val="006542E5"/>
+    <w:nsid w:val="018FA639"/>
     <w:multiLevelType w:val="hybridMultilevel"/>
     <w:tmpl w:val="1D78FC18"/>
     <w:lvl w:ilvl="0" w:tplc="0416000F">
@@ -68590,7 +68590,7 @@
     </w:lvl>
   </w:abstractNum>
   <w:abstractNum w:abstractNumId="50" w15:restartNumberingAfterBreak="0">
-    <w:nsid w:val="00A58859"/>
+    <w:nsid w:val="00EE1219"/>
     <w:multiLevelType w:val="hybridMultilevel"/>
     <w:tmpl w:val="1D78FC18"/>
     <w:lvl w:ilvl="0" w:tplc="0416000F">
@@ -68676,7 +68676,7 @@
     </w:lvl>
   </w:abstractNum>
   <w:abstractNum w:abstractNumId="51" w15:restartNumberingAfterBreak="0">
-    <w:nsid w:val="03B633F2"/>
+    <w:nsid w:val="0597DB65"/>
     <w:multiLevelType w:val="hybridMultilevel"/>
     <w:tmpl w:val="1D78FC18"/>
     <w:lvl w:ilvl="0" w:tplc="0416000F">
@@ -68762,7 +68762,7 @@
     </w:lvl>
   </w:abstractNum>
   <w:abstractNum w:abstractNumId="52" w15:restartNumberingAfterBreak="0">
-    <w:nsid w:val="033409CF"/>
+    <w:nsid w:val="0043893A"/>
     <w:multiLevelType w:val="hybridMultilevel"/>
     <w:tmpl w:val="1D78FC18"/>
     <w:lvl w:ilvl="0" w:tplc="0416000F">
@@ -68848,7 +68848,7 @@
     </w:lvl>
   </w:abstractNum>
   <w:abstractNum w:abstractNumId="53" w15:restartNumberingAfterBreak="0">
-    <w:nsid w:val="01127FF1"/>
+    <w:nsid w:val="03A21E01"/>
     <w:multiLevelType w:val="hybridMultilevel"/>
     <w:tmpl w:val="1D78FC18"/>
     <w:lvl w:ilvl="0" w:tplc="0416000F">
@@ -68934,7 +68934,7 @@
     </w:lvl>
   </w:abstractNum>
   <w:abstractNum w:abstractNumId="54" w15:restartNumberingAfterBreak="0">
-    <w:nsid w:val="055F0D0F"/>
+    <w:nsid w:val="01B0341F"/>
     <w:multiLevelType w:val="hybridMultilevel"/>
     <w:tmpl w:val="1D78FC18"/>
     <w:lvl w:ilvl="0" w:tplc="0416000F">
@@ -69020,7 +69020,7 @@
     </w:lvl>
   </w:abstractNum>
   <w:abstractNum w:abstractNumId="55" w15:restartNumberingAfterBreak="0">
-    <w:nsid w:val="0213F3F9"/>
+    <w:nsid w:val="01A842D1"/>
     <w:multiLevelType w:val="hybridMultilevel"/>
     <w:tmpl w:val="1D78FC18"/>
     <w:lvl w:ilvl="0" w:tplc="0416000F">
@@ -69106,7 +69106,7 @@
     </w:lvl>
   </w:abstractNum>
   <w:abstractNum w:abstractNumId="56" w15:restartNumberingAfterBreak="0">
-    <w:nsid w:val="050E0664"/>
+    <w:nsid w:val="055C4E6E"/>
     <w:multiLevelType w:val="hybridMultilevel"/>
     <w:tmpl w:val="1D78FC18"/>
     <w:lvl w:ilvl="0" w:tplc="0416000F">
@@ -69192,7 +69192,7 @@
     </w:lvl>
   </w:abstractNum>
   <w:abstractNum w:abstractNumId="57" w15:restartNumberingAfterBreak="0">
-    <w:nsid w:val="016FBE4D"/>
+    <w:nsid w:val="01EAD5A9"/>
     <w:multiLevelType w:val="hybridMultilevel"/>
     <w:tmpl w:val="1D78FC18"/>
     <w:lvl w:ilvl="0" w:tplc="0416000F">
@@ -69278,7 +69278,7 @@
     </w:lvl>
   </w:abstractNum>
   <w:abstractNum w:abstractNumId="58" w15:restartNumberingAfterBreak="0">
-    <w:nsid w:val="00EA31BF"/>
+    <w:nsid w:val="016E331A"/>
     <w:multiLevelType w:val="hybridMultilevel"/>
     <w:tmpl w:val="1D78FC18"/>
     <w:lvl w:ilvl="0" w:tplc="0416000F">
@@ -69364,7 +69364,7 @@
     </w:lvl>
   </w:abstractNum>
   <w:abstractNum w:abstractNumId="59" w15:restartNumberingAfterBreak="0">
-    <w:nsid w:val="04876622"/>
+    <w:nsid w:val="01263A8D"/>
     <w:multiLevelType w:val="hybridMultilevel"/>
     <w:tmpl w:val="1D78FC18"/>
     <w:lvl w:ilvl="0" w:tplc="0416000F">
@@ -69450,7 +69450,7 @@
     </w:lvl>
   </w:abstractNum>
   <w:abstractNum w:abstractNumId="60" w15:restartNumberingAfterBreak="0">
-    <w:nsid w:val="023D7863"/>
+    <w:nsid w:val="0247901A"/>
     <w:multiLevelType w:val="hybridMultilevel"/>
     <w:tmpl w:val="1D78FC18"/>
     <w:lvl w:ilvl="0" w:tplc="0416000F">
@@ -69536,7 +69536,7 @@
     </w:lvl>
   </w:abstractNum>
   <w:abstractNum w:abstractNumId="61" w15:restartNumberingAfterBreak="0">
-    <w:nsid w:val="03556E3E"/>
+    <w:nsid w:val="04DC7687"/>
     <w:multiLevelType w:val="hybridMultilevel"/>
     <w:tmpl w:val="1D78FC18"/>
     <w:lvl w:ilvl="0" w:tplc="0416000F">
@@ -69622,7 +69622,7 @@
     </w:lvl>
   </w:abstractNum>
   <w:abstractNum w:abstractNumId="62" w15:restartNumberingAfterBreak="0">
-    <w:nsid w:val="0592A19B"/>
+    <w:nsid w:val="04587115"/>
     <w:multiLevelType w:val="hybridMultilevel"/>
     <w:tmpl w:val="1D78FC18"/>
     <w:lvl w:ilvl="0" w:tplc="0416000F">
@@ -69708,7 +69708,7 @@
     </w:lvl>
   </w:abstractNum>
   <w:abstractNum w:abstractNumId="63" w15:restartNumberingAfterBreak="0">
-    <w:nsid w:val="046A4DC8"/>
+    <w:nsid w:val="03E25A5F"/>
     <w:multiLevelType w:val="hybridMultilevel"/>
     <w:tmpl w:val="1D78FC18"/>
     <w:lvl w:ilvl="0" w:tplc="0416000F">
@@ -69794,7 +69794,7 @@
     </w:lvl>
   </w:abstractNum>
   <w:abstractNum w:abstractNumId="64" w15:restartNumberingAfterBreak="0">
-    <w:nsid w:val="0228FCC1"/>
+    <w:nsid w:val="03DE61B2"/>
     <w:multiLevelType w:val="hybridMultilevel"/>
     <w:tmpl w:val="1D78FC18"/>
     <w:lvl w:ilvl="0" w:tplc="0416000F">
@@ -69880,7 +69880,7 @@
     </w:lvl>
   </w:abstractNum>
   <w:abstractNum w:abstractNumId="65" w15:restartNumberingAfterBreak="0">
-    <w:nsid w:val="00283B80"/>
+    <w:nsid w:val="05E71CC9"/>
     <w:multiLevelType w:val="hybridMultilevel"/>
     <w:tmpl w:val="1D78FC18"/>
     <w:lvl w:ilvl="0" w:tplc="0416000F">
@@ -69966,7 +69966,7 @@
     </w:lvl>
   </w:abstractNum>
   <w:abstractNum w:abstractNumId="66" w15:restartNumberingAfterBreak="0">
-    <w:nsid w:val="01D46E5C"/>
+    <w:nsid w:val="045E8EE2"/>
     <w:multiLevelType w:val="hybridMultilevel"/>
     <w:tmpl w:val="1D78FC18"/>
     <w:lvl w:ilvl="0" w:tplc="0416000F">
@@ -70052,7 +70052,7 @@
     </w:lvl>
   </w:abstractNum>
   <w:abstractNum w:abstractNumId="67" w15:restartNumberingAfterBreak="0">
-    <w:nsid w:val="03C7B831"/>
+    <w:nsid w:val="03FE63A5"/>
     <w:multiLevelType w:val="hybridMultilevel"/>
     <w:tmpl w:val="1D78FC18"/>
     <w:lvl w:ilvl="0" w:tplc="0416000F">
@@ -70138,7 +70138,7 @@
     </w:lvl>
   </w:abstractNum>
   <w:abstractNum w:abstractNumId="68" w15:restartNumberingAfterBreak="0">
-    <w:nsid w:val="0457D0CF"/>
+    <w:nsid w:val="05243056"/>
     <w:multiLevelType w:val="hybridMultilevel"/>
     <w:tmpl w:val="1D78FC18"/>
     <w:lvl w:ilvl="0" w:tplc="0416000F">
@@ -70224,7 +70224,7 @@
     </w:lvl>
   </w:abstractNum>
   <w:abstractNum w:abstractNumId="69" w15:restartNumberingAfterBreak="0">
-    <w:nsid w:val="03A22FD4"/>
+    <w:nsid w:val="04A5537B"/>
     <w:multiLevelType w:val="hybridMultilevel"/>
     <w:tmpl w:val="1D78FC18"/>
     <w:lvl w:ilvl="0" w:tplc="0416000F">
@@ -70310,7 +70310,7 @@
     </w:lvl>
   </w:abstractNum>
   <w:abstractNum w:abstractNumId="70" w15:restartNumberingAfterBreak="0">
-    <w:nsid w:val="03EFB008"/>
+    <w:nsid w:val="0127375E"/>
     <w:multiLevelType w:val="hybridMultilevel"/>
     <w:tmpl w:val="1D78FC18"/>
     <w:lvl w:ilvl="0" w:tplc="0416000F">
@@ -70396,7 +70396,7 @@
     </w:lvl>
   </w:abstractNum>
   <w:abstractNum w:abstractNumId="71" w15:restartNumberingAfterBreak="0">
-    <w:nsid w:val="040681C9"/>
+    <w:nsid w:val="05C38048"/>
     <w:multiLevelType w:val="hybridMultilevel"/>
     <w:tmpl w:val="1D78FC18"/>
     <w:lvl w:ilvl="0" w:tplc="0416000F">
@@ -70482,7 +70482,7 @@
     </w:lvl>
   </w:abstractNum>
   <w:abstractNum w:abstractNumId="72" w15:restartNumberingAfterBreak="0">
-    <w:nsid w:val="01E033F5"/>
+    <w:nsid w:val="051BB4E5"/>
     <w:multiLevelType w:val="hybridMultilevel"/>
     <w:tmpl w:val="1D78FC18"/>
     <w:lvl w:ilvl="0" w:tplc="0416000F">
@@ -70568,7 +70568,7 @@
     </w:lvl>
   </w:abstractNum>
   <w:abstractNum w:abstractNumId="73" w15:restartNumberingAfterBreak="0">
-    <w:nsid w:val="032513C5"/>
+    <w:nsid w:val="01C8CD8D"/>
     <w:multiLevelType w:val="hybridMultilevel"/>
     <w:tmpl w:val="1D78FC18"/>
     <w:lvl w:ilvl="0" w:tplc="0416000F">
@@ -70654,7 +70654,7 @@
     </w:lvl>
   </w:abstractNum>
   <w:abstractNum w:abstractNumId="74" w15:restartNumberingAfterBreak="0">
-    <w:nsid w:val="05B51E5E"/>
+    <w:nsid w:val="01D3E188"/>
     <w:multiLevelType w:val="hybridMultilevel"/>
     <w:tmpl w:val="1D78FC18"/>
     <w:lvl w:ilvl="0" w:tplc="0416000F">
@@ -70740,7 +70740,7 @@
     </w:lvl>
   </w:abstractNum>
   <w:abstractNum w:abstractNumId="75" w15:restartNumberingAfterBreak="0">
-    <w:nsid w:val="022F86CF"/>
+    <w:nsid w:val="02D11797"/>
     <w:multiLevelType w:val="hybridMultilevel"/>
     <w:tmpl w:val="1D78FC18"/>
     <w:lvl w:ilvl="0" w:tplc="0416000F">
@@ -70826,7 +70826,7 @@
     </w:lvl>
   </w:abstractNum>
   <w:abstractNum w:abstractNumId="76" w15:restartNumberingAfterBreak="0">
-    <w:nsid w:val="02025AC8"/>
+    <w:nsid w:val="00639FDC"/>
     <w:multiLevelType w:val="hybridMultilevel"/>
     <w:tmpl w:val="1D78FC18"/>
     <w:lvl w:ilvl="0" w:tplc="0416000F">
@@ -70912,7 +70912,7 @@
     </w:lvl>
   </w:abstractNum>
   <w:abstractNum w:abstractNumId="77" w15:restartNumberingAfterBreak="0">
-    <w:nsid w:val="01493D8A"/>
+    <w:nsid w:val="049849F2"/>
     <w:multiLevelType w:val="hybridMultilevel"/>
     <w:tmpl w:val="1D78FC18"/>
     <w:lvl w:ilvl="0" w:tplc="0416000F">
@@ -70998,7 +70998,7 @@
     </w:lvl>
   </w:abstractNum>
   <w:abstractNum w:abstractNumId="78" w15:restartNumberingAfterBreak="0">
-    <w:nsid w:val="05B4934D"/>
+    <w:nsid w:val="05497252"/>
     <w:multiLevelType w:val="hybridMultilevel"/>
     <w:tmpl w:val="1D78FC18"/>
     <w:lvl w:ilvl="0" w:tplc="0416000F">
@@ -71084,7 +71084,7 @@
     </w:lvl>
   </w:abstractNum>
   <w:abstractNum w:abstractNumId="79" w15:restartNumberingAfterBreak="0">
-    <w:nsid w:val="011EC02D"/>
+    <w:nsid w:val="01C29B5A"/>
     <w:multiLevelType w:val="hybridMultilevel"/>
     <w:tmpl w:val="1D78FC18"/>
     <w:lvl w:ilvl="0" w:tplc="0416000F">
@@ -71170,7 +71170,7 @@
     </w:lvl>
   </w:abstractNum>
   <w:abstractNum w:abstractNumId="80" w15:restartNumberingAfterBreak="0">
-    <w:nsid w:val="05975E20"/>
+    <w:nsid w:val="000254B4"/>
     <w:multiLevelType w:val="hybridMultilevel"/>
     <w:tmpl w:val="1D78FC18"/>
     <w:lvl w:ilvl="0" w:tplc="0416000F">
@@ -71256,7 +71256,7 @@
     </w:lvl>
   </w:abstractNum>
   <w:abstractNum w:abstractNumId="81" w15:restartNumberingAfterBreak="0">
-    <w:nsid w:val="0190B04A"/>
+    <w:nsid w:val="03C702F6"/>
     <w:multiLevelType w:val="hybridMultilevel"/>
     <w:tmpl w:val="1D78FC18"/>
     <w:lvl w:ilvl="0" w:tplc="0416000F">
@@ -71342,7 +71342,7 @@
     </w:lvl>
   </w:abstractNum>
   <w:abstractNum w:abstractNumId="82" w15:restartNumberingAfterBreak="0">
-    <w:nsid w:val="038B43B3"/>
+    <w:nsid w:val="049D0F8F"/>
     <w:multiLevelType w:val="hybridMultilevel"/>
     <w:tmpl w:val="1D78FC18"/>
     <w:lvl w:ilvl="0" w:tplc="0416000F">
@@ -71428,7 +71428,7 @@
     </w:lvl>
   </w:abstractNum>
   <w:abstractNum w:abstractNumId="83" w15:restartNumberingAfterBreak="0">
-    <w:nsid w:val="001529F9"/>
+    <w:nsid w:val="044C012F"/>
     <w:multiLevelType w:val="hybridMultilevel"/>
     <w:tmpl w:val="1D78FC18"/>
     <w:lvl w:ilvl="0" w:tplc="0416000F">
@@ -71514,7 +71514,7 @@
     </w:lvl>
   </w:abstractNum>
   <w:abstractNum w:abstractNumId="84" w15:restartNumberingAfterBreak="0">
-    <w:nsid w:val="053A8FDD"/>
+    <w:nsid w:val="057BD1D5"/>
     <w:multiLevelType w:val="hybridMultilevel"/>
     <w:tmpl w:val="1D78FC18"/>
     <w:lvl w:ilvl="0" w:tplc="0416000F">
@@ -71600,7 +71600,7 @@
     </w:lvl>
   </w:abstractNum>
   <w:abstractNum w:abstractNumId="85" w15:restartNumberingAfterBreak="0">
-    <w:nsid w:val="015CCC30"/>
+    <w:nsid w:val="043BD6F3"/>
     <w:multiLevelType w:val="hybridMultilevel"/>
     <w:tmpl w:val="1D78FC18"/>
     <w:lvl w:ilvl="0" w:tplc="0416000F">
@@ -71686,7 +71686,7 @@
     </w:lvl>
   </w:abstractNum>
   <w:abstractNum w:abstractNumId="86" w15:restartNumberingAfterBreak="0">
-    <w:nsid w:val="055A3534"/>
+    <w:nsid w:val="03BFD3D5"/>
     <w:multiLevelType w:val="hybridMultilevel"/>
     <w:tmpl w:val="1D78FC18"/>
     <w:lvl w:ilvl="0" w:tplc="0416000F">
@@ -71772,7 +71772,7 @@
     </w:lvl>
   </w:abstractNum>
   <w:abstractNum w:abstractNumId="87" w15:restartNumberingAfterBreak="0">
-    <w:nsid w:val="00899563"/>
+    <w:nsid w:val="04DD0E22"/>
     <w:multiLevelType w:val="hybridMultilevel"/>
     <w:tmpl w:val="1D78FC18"/>
     <w:lvl w:ilvl="0" w:tplc="0416000F">
@@ -71858,7 +71858,7 @@
     </w:lvl>
   </w:abstractNum>
   <w:abstractNum w:abstractNumId="88" w15:restartNumberingAfterBreak="0">
-    <w:nsid w:val="040F8CDC"/>
+    <w:nsid w:val="0329036C"/>
     <w:multiLevelType w:val="hybridMultilevel"/>
     <w:tmpl w:val="1D78FC18"/>
     <w:lvl w:ilvl="0" w:tplc="0416000F">
@@ -71944,7 +71944,7 @@
     </w:lvl>
   </w:abstractNum>
   <w:abstractNum w:abstractNumId="89" w15:restartNumberingAfterBreak="0">
-    <w:nsid w:val="00C74F54"/>
+    <w:nsid w:val="04041718"/>
     <w:multiLevelType w:val="hybridMultilevel"/>
     <w:tmpl w:val="1D78FC18"/>
     <w:lvl w:ilvl="0" w:tplc="0416000F">

</xml_diff>